<commit_message>
Samlet Kravspec, og rettet i UC3
</commit_message>
<xml_diff>
--- a/Kravspecifikation/Accepttests/UC3 Accepttest.docx
+++ b/Kravspecifikation/Accepttests/UC3 Accepttest.docx
@@ -1,6 +1,6 @@
 
 <file path=word/document.xml><?xml version="1.0" encoding="utf-8"?>
-<w:document xmlns:wpc="http://schemas.microsoft.com/office/word/2010/wordprocessingCanvas" xmlns:mc="http://schemas.openxmlformats.org/markup-compatibility/2006" xmlns:o="urn:schemas-microsoft-com:office:office" xmlns:r="http://schemas.openxmlformats.org/officeDocument/2006/relationships" xmlns:m="http://schemas.openxmlformats.org/officeDocument/2006/math" xmlns:v="urn:schemas-microsoft-com:vml" xmlns:wp14="http://schemas.microsoft.com/office/word/2010/wordprocessingDrawing" xmlns:wp="http://schemas.openxmlformats.org/drawingml/2006/wordprocessingDrawing" xmlns:w10="urn:schemas-microsoft-com:office:word" xmlns:w="http://schemas.openxmlformats.org/wordprocessingml/2006/main" xmlns:w14="http://schemas.microsoft.com/office/word/2010/wordml" xmlns:wpg="http://schemas.microsoft.com/office/word/2010/wordprocessingGroup" xmlns:wpi="http://schemas.microsoft.com/office/word/2010/wordprocessingInk" xmlns:wne="http://schemas.microsoft.com/office/word/2006/wordml" xmlns:wps="http://schemas.microsoft.com/office/word/2010/wordprocessingShape" mc:Ignorable="w14 wp14">
+<w:document xmlns:ve="http://schemas.openxmlformats.org/markup-compatibility/2006" xmlns:o="urn:schemas-microsoft-com:office:office" xmlns:r="http://schemas.openxmlformats.org/officeDocument/2006/relationships" xmlns:m="http://schemas.openxmlformats.org/officeDocument/2006/math" xmlns:v="urn:schemas-microsoft-com:vml" xmlns:wp="http://schemas.openxmlformats.org/drawingml/2006/wordprocessingDrawing" xmlns:w10="urn:schemas-microsoft-com:office:word" xmlns:w="http://schemas.openxmlformats.org/wordprocessingml/2006/main" xmlns:wne="http://schemas.microsoft.com/office/word/2006/wordml">
   <w:body>
     <w:p>
       <w:r>
@@ -12,9 +12,9 @@
     </w:p>
     <w:tbl>
       <w:tblPr>
-        <w:tblStyle w:val="TableGrid"/>
+        <w:tblStyle w:val="Tabel-Gitter"/>
         <w:tblW w:w="0" w:type="auto"/>
-        <w:tblLook w:val="04A0" w:firstRow="1" w:lastRow="0" w:firstColumn="1" w:lastColumn="0" w:noHBand="0" w:noVBand="1"/>
+        <w:tblLook w:val="04A0"/>
       </w:tblPr>
       <w:tblGrid>
         <w:gridCol w:w="2263"/>
@@ -360,7 +360,7 @@
           </w:tcPr>
           <w:p>
             <w:pPr>
-              <w:pStyle w:val="ListParagraph"/>
+              <w:pStyle w:val="Listeafsnit"/>
               <w:numPr>
                 <w:ilvl w:val="0"/>
                 <w:numId w:val="3"/>
@@ -398,13 +398,7 @@
               <w:rPr>
                 <w:b/>
               </w:rPr>
-              <w:t xml:space="preserve">Punkt </w:t>
-            </w:r>
-            <w:r>
-              <w:rPr>
-                <w:b/>
-              </w:rPr>
-              <w:t>4</w:t>
+              <w:t>Punkt 4</w:t>
             </w:r>
             <w:r>
               <w:rPr>
@@ -435,7 +429,7 @@
           </w:tcPr>
           <w:p>
             <w:pPr>
-              <w:pStyle w:val="ListParagraph"/>
+              <w:pStyle w:val="Listeafsnit"/>
               <w:numPr>
                 <w:ilvl w:val="0"/>
                 <w:numId w:val="3"/>
@@ -497,7 +491,7 @@
           </w:tcPr>
           <w:p>
             <w:pPr>
-              <w:pStyle w:val="ListParagraph"/>
+              <w:pStyle w:val="Listeafsnit"/>
               <w:numPr>
                 <w:ilvl w:val="0"/>
                 <w:numId w:val="3"/>
@@ -592,32 +586,17 @@
               <w:rPr>
                 <w:b/>
               </w:rPr>
-              <w:t xml:space="preserve">Punkt </w:t>
-            </w:r>
-            <w:r>
-              <w:rPr>
-                <w:b/>
-              </w:rPr>
-              <w:t>7</w:t>
-            </w:r>
-            <w:r>
-              <w:rPr>
-                <w:b/>
-              </w:rPr>
-              <w:t>:</w:t>
-            </w:r>
-          </w:p>
-          <w:p>
-            <w:pPr>
-              <w:rPr>
-                <w:b/>
-              </w:rPr>
-            </w:pPr>
-            <w:r>
-              <w:t>Bruger returneres til vinduet i punkt 3</w:t>
-            </w:r>
-            <w:r>
-              <w:t>.</w:t>
+              <w:t>Punkt 7:</w:t>
+            </w:r>
+          </w:p>
+          <w:p>
+            <w:pPr>
+              <w:rPr>
+                <w:b/>
+              </w:rPr>
+            </w:pPr>
+            <w:r>
+              <w:t>Bruger returneres til vinduet i punkt 3.</w:t>
             </w:r>
           </w:p>
         </w:tc>
@@ -627,7 +606,7 @@
           </w:tcPr>
           <w:p>
             <w:pPr>
-              <w:pStyle w:val="ListParagraph"/>
+              <w:pStyle w:val="Listeafsnit"/>
               <w:numPr>
                 <w:ilvl w:val="0"/>
                 <w:numId w:val="3"/>
@@ -672,14 +651,14 @@
           <w:insideH w:val="single" w:sz="4" w:space="0" w:color="auto"/>
           <w:insideV w:val="single" w:sz="4" w:space="0" w:color="auto"/>
         </w:tblBorders>
-        <w:tblLook w:val="04A0" w:firstRow="1" w:lastRow="0" w:firstColumn="1" w:lastColumn="0" w:noHBand="0" w:noVBand="1"/>
+        <w:tblLook w:val="04A0"/>
       </w:tblPr>
       <w:tblGrid>
-        <w:gridCol w:w="2211"/>
-        <w:gridCol w:w="2639"/>
-        <w:gridCol w:w="2075"/>
-        <w:gridCol w:w="1528"/>
-        <w:gridCol w:w="1401"/>
+        <w:gridCol w:w="2263"/>
+        <w:gridCol w:w="2268"/>
+        <w:gridCol w:w="2127"/>
+        <w:gridCol w:w="1562"/>
+        <w:gridCol w:w="1408"/>
       </w:tblGrid>
       <w:tr>
         <w:tc>
@@ -882,21 +861,7 @@
               </w:rPr>
             </w:pPr>
             <w:r>
-              <w:t xml:space="preserve">Indtast et navn manuelt og tryk på </w:t>
-            </w:r>
-            <w:commentRangeStart w:id="0"/>
-            <w:r>
-              <w:rPr>
-                <w:b/>
-              </w:rPr>
-              <w:t>knap/enter/whatever?</w:t>
-            </w:r>
-            <w:commentRangeEnd w:id="0"/>
-            <w:r>
-              <w:rPr>
-                <w:rStyle w:val="CommentReference"/>
-              </w:rPr>
-              <w:commentReference w:id="0"/>
+              <w:t>Indtast et navn manuelt</w:t>
             </w:r>
           </w:p>
         </w:tc>
@@ -911,8 +876,8 @@
             <w:r>
               <w:t>Varetypen registreres og kan vælges fra dropdown-menuen.</w:t>
             </w:r>
-            <w:bookmarkStart w:id="1" w:name="_GoBack"/>
-            <w:bookmarkEnd w:id="1"/>
+            <w:bookmarkStart w:id="0" w:name="_GoBack"/>
+            <w:bookmarkEnd w:id="0"/>
           </w:p>
         </w:tc>
         <w:tc>
@@ -948,29 +913,8 @@
 </w:document>
 </file>
 
-<file path=word/comments.xml><?xml version="1.0" encoding="utf-8"?>
-<w:comments xmlns:wpc="http://schemas.microsoft.com/office/word/2010/wordprocessingCanvas" xmlns:mc="http://schemas.openxmlformats.org/markup-compatibility/2006" xmlns:o="urn:schemas-microsoft-com:office:office" xmlns:r="http://schemas.openxmlformats.org/officeDocument/2006/relationships" xmlns:m="http://schemas.openxmlformats.org/officeDocument/2006/math" xmlns:v="urn:schemas-microsoft-com:vml" xmlns:wp14="http://schemas.microsoft.com/office/word/2010/wordprocessingDrawing" xmlns:wp="http://schemas.openxmlformats.org/drawingml/2006/wordprocessingDrawing" xmlns:w10="urn:schemas-microsoft-com:office:word" xmlns:w="http://schemas.openxmlformats.org/wordprocessingml/2006/main" xmlns:w14="http://schemas.microsoft.com/office/word/2010/wordml" xmlns:wpg="http://schemas.microsoft.com/office/word/2010/wordprocessingGroup" xmlns:wpi="http://schemas.microsoft.com/office/word/2010/wordprocessingInk" xmlns:wne="http://schemas.microsoft.com/office/word/2006/wordml" xmlns:wps="http://schemas.microsoft.com/office/word/2010/wordprocessingShape" mc:Ignorable="w14 wp14">
-  <w:comment w:id="0" w:author="Mathias" w:date="2015-02-17T12:23:00Z" w:initials="M">
-    <w:p>
-      <w:pPr>
-        <w:pStyle w:val="CommentText"/>
-      </w:pPr>
-      <w:r>
-        <w:rPr>
-          <w:rStyle w:val="CommentReference"/>
-        </w:rPr>
-        <w:annotationRef/>
-      </w:r>
-      <w:r>
-        <w:t>Skal vi have en decideret knap på GUI’en der viser at man kan tilføje en ny varetype, eller skal man bare trykke enter?</w:t>
-      </w:r>
-    </w:p>
-  </w:comment>
-</w:comments>
-</file>
-
 <file path=word/numbering.xml><?xml version="1.0" encoding="utf-8"?>
-<w:numbering xmlns:wpc="http://schemas.microsoft.com/office/word/2010/wordprocessingCanvas" xmlns:mc="http://schemas.openxmlformats.org/markup-compatibility/2006" xmlns:o="urn:schemas-microsoft-com:office:office" xmlns:r="http://schemas.openxmlformats.org/officeDocument/2006/relationships" xmlns:m="http://schemas.openxmlformats.org/officeDocument/2006/math" xmlns:v="urn:schemas-microsoft-com:vml" xmlns:wp14="http://schemas.microsoft.com/office/word/2010/wordprocessingDrawing" xmlns:wp="http://schemas.openxmlformats.org/drawingml/2006/wordprocessingDrawing" xmlns:w10="urn:schemas-microsoft-com:office:word" xmlns:w="http://schemas.openxmlformats.org/wordprocessingml/2006/main" xmlns:w14="http://schemas.microsoft.com/office/word/2010/wordml" xmlns:wpg="http://schemas.microsoft.com/office/word/2010/wordprocessingGroup" xmlns:wpi="http://schemas.microsoft.com/office/word/2010/wordprocessingInk" xmlns:wne="http://schemas.microsoft.com/office/word/2006/wordml" xmlns:wps="http://schemas.microsoft.com/office/word/2010/wordprocessingShape" mc:Ignorable="w14 wp14">
+<w:numbering xmlns:ve="http://schemas.openxmlformats.org/markup-compatibility/2006" xmlns:o="urn:schemas-microsoft-com:office:office" xmlns:r="http://schemas.openxmlformats.org/officeDocument/2006/relationships" xmlns:m="http://schemas.openxmlformats.org/officeDocument/2006/math" xmlns:v="urn:schemas-microsoft-com:vml" xmlns:wp="http://schemas.openxmlformats.org/drawingml/2006/wordprocessingDrawing" xmlns:w10="urn:schemas-microsoft-com:office:word" xmlns:w="http://schemas.openxmlformats.org/wordprocessingml/2006/main" xmlns:wne="http://schemas.microsoft.com/office/word/2006/wordml">
   <w:abstractNum w:abstractNumId="0">
     <w:nsid w:val="078708AA"/>
     <w:multiLevelType w:val="hybridMultilevel"/>
@@ -1307,7 +1251,7 @@
 </file>
 
 <file path=word/styles.xml><?xml version="1.0" encoding="utf-8"?>
-<w:styles xmlns:mc="http://schemas.openxmlformats.org/markup-compatibility/2006" xmlns:r="http://schemas.openxmlformats.org/officeDocument/2006/relationships" xmlns:w="http://schemas.openxmlformats.org/wordprocessingml/2006/main" xmlns:w14="http://schemas.microsoft.com/office/word/2010/wordml" mc:Ignorable="w14">
+<w:styles xmlns:r="http://schemas.openxmlformats.org/officeDocument/2006/relationships" xmlns:w="http://schemas.openxmlformats.org/wordprocessingml/2006/main">
   <w:docDefaults>
     <w:rPrDefault>
       <w:rPr>
@@ -1465,12 +1409,13 @@
   <w:style w:type="paragraph" w:default="1" w:styleId="Normal">
     <w:name w:val="Normal"/>
     <w:qFormat/>
-  </w:style>
-  <w:style w:type="paragraph" w:styleId="Heading1">
+    <w:rsid w:val="004C17A3"/>
+  </w:style>
+  <w:style w:type="paragraph" w:styleId="Overskrift1">
     <w:name w:val="heading 1"/>
     <w:basedOn w:val="Normal"/>
     <w:next w:val="Normal"/>
-    <w:link w:val="Heading1Char"/>
+    <w:link w:val="Overskrift1Tegn"/>
     <w:uiPriority w:val="9"/>
     <w:qFormat/>
     <w:rsid w:val="00326258"/>
@@ -1487,17 +1432,18 @@
       <w:szCs w:val="32"/>
     </w:rPr>
   </w:style>
-  <w:style w:type="character" w:default="1" w:styleId="DefaultParagraphFont">
+  <w:style w:type="character" w:default="1" w:styleId="Standardskrifttypeiafsnit">
     <w:name w:val="Default Paragraph Font"/>
     <w:uiPriority w:val="1"/>
     <w:semiHidden/>
     <w:unhideWhenUsed/>
   </w:style>
-  <w:style w:type="table" w:default="1" w:styleId="TableNormal">
+  <w:style w:type="table" w:default="1" w:styleId="Tabel-Normal">
     <w:name w:val="Normal Table"/>
     <w:uiPriority w:val="99"/>
     <w:semiHidden/>
     <w:unhideWhenUsed/>
+    <w:qFormat/>
     <w:tblPr>
       <w:tblInd w:w="0" w:type="dxa"/>
       <w:tblCellMar>
@@ -1508,15 +1454,15 @@
       </w:tblCellMar>
     </w:tblPr>
   </w:style>
-  <w:style w:type="numbering" w:default="1" w:styleId="NoList">
+  <w:style w:type="numbering" w:default="1" w:styleId="Ingenoversigt">
     <w:name w:val="No List"/>
     <w:uiPriority w:val="99"/>
     <w:semiHidden/>
     <w:unhideWhenUsed/>
   </w:style>
-  <w:style w:type="table" w:styleId="TableGrid">
+  <w:style w:type="table" w:styleId="Tabel-Gitter">
     <w:name w:val="Table Grid"/>
-    <w:basedOn w:val="TableNormal"/>
+    <w:basedOn w:val="Tabel-Normal"/>
     <w:uiPriority w:val="39"/>
     <w:rsid w:val="00326258"/>
     <w:pPr>
@@ -1540,10 +1486,10 @@
       </w:tblCellMar>
     </w:tblPr>
   </w:style>
-  <w:style w:type="character" w:customStyle="1" w:styleId="Heading1Char">
-    <w:name w:val="Heading 1 Char"/>
-    <w:basedOn w:val="DefaultParagraphFont"/>
-    <w:link w:val="Heading1"/>
+  <w:style w:type="character" w:customStyle="1" w:styleId="Overskrift1Tegn">
+    <w:name w:val="Overskrift 1 Tegn"/>
+    <w:basedOn w:val="Standardskrifttypeiafsnit"/>
+    <w:link w:val="Overskrift1"/>
     <w:uiPriority w:val="9"/>
     <w:rsid w:val="00326258"/>
     <w:rPr>
@@ -1553,7 +1499,7 @@
       <w:szCs w:val="32"/>
     </w:rPr>
   </w:style>
-  <w:style w:type="paragraph" w:styleId="ListParagraph">
+  <w:style w:type="paragraph" w:styleId="Listeafsnit">
     <w:name w:val="List Paragraph"/>
     <w:basedOn w:val="Normal"/>
     <w:uiPriority w:val="34"/>
@@ -1569,9 +1515,9 @@
       <w:lang w:eastAsia="da-DK"/>
     </w:rPr>
   </w:style>
-  <w:style w:type="character" w:styleId="CommentReference">
+  <w:style w:type="character" w:styleId="Kommentarhenvisning">
     <w:name w:val="annotation reference"/>
-    <w:basedOn w:val="DefaultParagraphFont"/>
+    <w:basedOn w:val="Standardskrifttypeiafsnit"/>
     <w:uiPriority w:val="99"/>
     <w:semiHidden/>
     <w:unhideWhenUsed/>
@@ -1581,10 +1527,10 @@
       <w:szCs w:val="16"/>
     </w:rPr>
   </w:style>
-  <w:style w:type="paragraph" w:styleId="CommentText">
+  <w:style w:type="paragraph" w:styleId="Kommentartekst">
     <w:name w:val="annotation text"/>
     <w:basedOn w:val="Normal"/>
-    <w:link w:val="CommentTextChar"/>
+    <w:link w:val="KommentartekstTegn"/>
     <w:uiPriority w:val="99"/>
     <w:semiHidden/>
     <w:unhideWhenUsed/>
@@ -1597,10 +1543,10 @@
       <w:szCs w:val="20"/>
     </w:rPr>
   </w:style>
-  <w:style w:type="character" w:customStyle="1" w:styleId="CommentTextChar">
-    <w:name w:val="Comment Text Char"/>
-    <w:basedOn w:val="DefaultParagraphFont"/>
-    <w:link w:val="CommentText"/>
+  <w:style w:type="character" w:customStyle="1" w:styleId="KommentartekstTegn">
+    <w:name w:val="Kommentartekst Tegn"/>
+    <w:basedOn w:val="Standardskrifttypeiafsnit"/>
+    <w:link w:val="Kommentartekst"/>
     <w:uiPriority w:val="99"/>
     <w:semiHidden/>
     <w:rsid w:val="007016E2"/>
@@ -1609,10 +1555,10 @@
       <w:szCs w:val="20"/>
     </w:rPr>
   </w:style>
-  <w:style w:type="paragraph" w:styleId="BalloonText">
+  <w:style w:type="paragraph" w:styleId="Markeringsbobletekst">
     <w:name w:val="Balloon Text"/>
     <w:basedOn w:val="Normal"/>
-    <w:link w:val="BalloonTextChar"/>
+    <w:link w:val="MarkeringsbobletekstTegn"/>
     <w:uiPriority w:val="99"/>
     <w:semiHidden/>
     <w:unhideWhenUsed/>
@@ -1626,10 +1572,10 @@
       <w:szCs w:val="16"/>
     </w:rPr>
   </w:style>
-  <w:style w:type="character" w:customStyle="1" w:styleId="BalloonTextChar">
-    <w:name w:val="Balloon Text Char"/>
-    <w:basedOn w:val="DefaultParagraphFont"/>
-    <w:link w:val="BalloonText"/>
+  <w:style w:type="character" w:customStyle="1" w:styleId="MarkeringsbobletekstTegn">
+    <w:name w:val="Markeringsbobletekst Tegn"/>
+    <w:basedOn w:val="Standardskrifttypeiafsnit"/>
+    <w:link w:val="Markeringsbobletekst"/>
     <w:uiPriority w:val="99"/>
     <w:semiHidden/>
     <w:rsid w:val="007016E2"/>
@@ -1639,11 +1585,11 @@
       <w:szCs w:val="16"/>
     </w:rPr>
   </w:style>
-  <w:style w:type="paragraph" w:styleId="CommentSubject">
+  <w:style w:type="paragraph" w:styleId="Kommentaremne">
     <w:name w:val="annotation subject"/>
-    <w:basedOn w:val="CommentText"/>
-    <w:next w:val="CommentText"/>
-    <w:link w:val="CommentSubjectChar"/>
+    <w:basedOn w:val="Kommentartekst"/>
+    <w:next w:val="Kommentartekst"/>
+    <w:link w:val="KommentaremneTegn"/>
     <w:uiPriority w:val="99"/>
     <w:semiHidden/>
     <w:unhideWhenUsed/>
@@ -1653,10 +1599,10 @@
       <w:bCs/>
     </w:rPr>
   </w:style>
-  <w:style w:type="character" w:customStyle="1" w:styleId="CommentSubjectChar">
-    <w:name w:val="Comment Subject Char"/>
-    <w:basedOn w:val="CommentTextChar"/>
-    <w:link w:val="CommentSubject"/>
+  <w:style w:type="character" w:customStyle="1" w:styleId="KommentaremneTegn">
+    <w:name w:val="Kommentaremne Tegn"/>
+    <w:basedOn w:val="KommentartekstTegn"/>
+    <w:link w:val="Kommentaremne"/>
     <w:uiPriority w:val="99"/>
     <w:semiHidden/>
     <w:rsid w:val="007016E2"/>
@@ -2289,7 +2235,7 @@
   <a:extraClrSchemeLst/>
   <a:extLst>
     <a:ext uri="{05A4C25C-085E-4340-85A3-A5531E510DB2}">
-      <thm15:themeFamily xmlns:thm15="http://schemas.microsoft.com/office/thememl/2012/main" xmlns="" name="Office Theme" id="{62F939B6-93AF-4DB8-9C6B-D6C7DFDC589F}" vid="{4A3C46E8-61CC-4603-A589-7422A47A8E4A}"/>
+      <thm15:themeFamily xmlns="" xmlns:thm15="http://schemas.microsoft.com/office/thememl/2012/main" name="Office Theme" id="{62F939B6-93AF-4DB8-9C6B-D6C7DFDC589F}" vid="{4A3C46E8-61CC-4603-A589-7422A47A8E4A}"/>
     </a:ext>
   </a:extLst>
 </a:theme>

</xml_diff>